<commit_message>
Revised info and guides
</commit_message>
<xml_diff>
--- a/Other training activities/FAQ Other Training Activities.docx
+++ b/Other training activities/FAQ Other Training Activities.docx
@@ -218,21 +218,21 @@
     </w:sdt>
     <w:sdt>
       <w:sdtPr>
+        <w:rPr>
+          <w:rFonts w:asciiTheme="minorHAnsi" w:eastAsiaTheme="minorEastAsia" w:hAnsiTheme="minorHAnsi" w:cstheme="minorBidi"/>
+          <w:b w:val="0"/>
+          <w:bCs w:val="0"/>
+          <w:smallCaps w:val="0"/>
+          <w:color w:val="auto"/>
+          <w:sz w:val="22"/>
+          <w:szCs w:val="22"/>
+        </w:rPr>
         <w:id w:val="1957357506"/>
         <w:docPartObj>
           <w:docPartGallery w:val="Table of Contents"/>
           <w:docPartUnique/>
         </w:docPartObj>
       </w:sdtPr>
-      <w:sdtEndPr>
-        <w:rPr>
-          <w:rFonts w:asciiTheme="minorHAnsi" w:eastAsiaTheme="minorEastAsia" w:hAnsiTheme="minorHAnsi" w:cstheme="minorBidi"/>
-          <w:smallCaps w:val="0"/>
-          <w:color w:val="auto"/>
-          <w:sz w:val="22"/>
-          <w:szCs w:val="22"/>
-        </w:rPr>
-      </w:sdtEndPr>
       <w:sdtContent>
         <w:p>
           <w:pPr>
@@ -251,6 +251,11 @@
             </w:tabs>
             <w:rPr>
               <w:noProof/>
+              <w:kern w:val="2"/>
+              <w:sz w:val="24"/>
+              <w:szCs w:val="24"/>
+              <w:lang w:eastAsia="it-IT"/>
+              <w14:ligatures w14:val="standardContextual"/>
             </w:rPr>
           </w:pPr>
           <w:r>
@@ -262,7 +267,7 @@
           <w:r>
             <w:fldChar w:fldCharType="separate"/>
           </w:r>
-          <w:hyperlink w:anchor="_Toc160462821" w:history="1">
+          <w:hyperlink w:anchor="_Toc160529166" w:history="1">
             <w:r>
               <w:rPr>
                 <w:rStyle w:val="Collegamentoipertestuale"/>
@@ -273,6 +278,11 @@
             <w:r>
               <w:rPr>
                 <w:noProof/>
+                <w:kern w:val="2"/>
+                <w:sz w:val="24"/>
+                <w:szCs w:val="24"/>
+                <w:lang w:eastAsia="it-IT"/>
+                <w14:ligatures w14:val="standardContextual"/>
               </w:rPr>
               <w:tab/>
             </w:r>
@@ -302,7 +312,7 @@
                 <w:noProof/>
                 <w:webHidden/>
               </w:rPr>
-              <w:instrText xml:space="preserve"> PAGEREF _Toc160462821 \h </w:instrText>
+              <w:instrText xml:space="preserve"> PAGEREF _Toc160529166 \h </w:instrText>
             </w:r>
             <w:r>
               <w:rPr>
@@ -342,9 +352,14 @@
             </w:tabs>
             <w:rPr>
               <w:noProof/>
+              <w:kern w:val="2"/>
+              <w:sz w:val="24"/>
+              <w:szCs w:val="24"/>
+              <w:lang w:eastAsia="it-IT"/>
+              <w14:ligatures w14:val="standardContextual"/>
             </w:rPr>
           </w:pPr>
-          <w:hyperlink w:anchor="_Toc160462822" w:history="1">
+          <w:hyperlink w:anchor="_Toc160529167" w:history="1">
             <w:r>
               <w:rPr>
                 <w:rStyle w:val="Collegamentoipertestuale"/>
@@ -355,6 +370,11 @@
             <w:r>
               <w:rPr>
                 <w:noProof/>
+                <w:kern w:val="2"/>
+                <w:sz w:val="24"/>
+                <w:szCs w:val="24"/>
+                <w:lang w:eastAsia="it-IT"/>
+                <w14:ligatures w14:val="standardContextual"/>
               </w:rPr>
               <w:tab/>
             </w:r>
@@ -384,7 +404,7 @@
                 <w:noProof/>
                 <w:webHidden/>
               </w:rPr>
-              <w:instrText xml:space="preserve"> PAGEREF _Toc160462822 \h </w:instrText>
+              <w:instrText xml:space="preserve"> PAGEREF _Toc160529167 \h </w:instrText>
             </w:r>
             <w:r>
               <w:rPr>
@@ -424,9 +444,14 @@
             </w:tabs>
             <w:rPr>
               <w:noProof/>
+              <w:kern w:val="2"/>
+              <w:sz w:val="24"/>
+              <w:szCs w:val="24"/>
+              <w:lang w:eastAsia="it-IT"/>
+              <w14:ligatures w14:val="standardContextual"/>
             </w:rPr>
           </w:pPr>
-          <w:hyperlink w:anchor="_Toc160462823" w:history="1">
+          <w:hyperlink w:anchor="_Toc160529168" w:history="1">
             <w:r>
               <w:rPr>
                 <w:rStyle w:val="Collegamentoipertestuale"/>
@@ -437,6 +462,11 @@
             <w:r>
               <w:rPr>
                 <w:noProof/>
+                <w:kern w:val="2"/>
+                <w:sz w:val="24"/>
+                <w:szCs w:val="24"/>
+                <w:lang w:eastAsia="it-IT"/>
+                <w14:ligatures w14:val="standardContextual"/>
               </w:rPr>
               <w:tab/>
             </w:r>
@@ -466,7 +496,7 @@
                 <w:noProof/>
                 <w:webHidden/>
               </w:rPr>
-              <w:instrText xml:space="preserve"> PAGEREF _Toc160462823 \h </w:instrText>
+              <w:instrText xml:space="preserve"> PAGEREF _Toc160529168 \h </w:instrText>
             </w:r>
             <w:r>
               <w:rPr>
@@ -498,6 +528,100 @@
           </w:hyperlink>
         </w:p>
         <w:p>
+          <w:pPr>
+            <w:pStyle w:val="Sommario1"/>
+            <w:tabs>
+              <w:tab w:val="left" w:pos="480"/>
+              <w:tab w:val="right" w:leader="dot" w:pos="9628"/>
+            </w:tabs>
+            <w:rPr>
+              <w:noProof/>
+              <w:kern w:val="2"/>
+              <w:sz w:val="24"/>
+              <w:szCs w:val="24"/>
+              <w:lang w:eastAsia="it-IT"/>
+              <w14:ligatures w14:val="standardContextual"/>
+            </w:rPr>
+          </w:pPr>
+          <w:hyperlink w:anchor="_Toc160529169" w:history="1">
+            <w:r>
+              <w:rPr>
+                <w:rStyle w:val="Collegamentoipertestuale"/>
+                <w:noProof/>
+                <w:lang w:val="en-US"/>
+              </w:rPr>
+              <w:t>5</w:t>
+            </w:r>
+            <w:r>
+              <w:rPr>
+                <w:noProof/>
+                <w:kern w:val="2"/>
+                <w:sz w:val="24"/>
+                <w:szCs w:val="24"/>
+                <w:lang w:eastAsia="it-IT"/>
+                <w14:ligatures w14:val="standardContextual"/>
+              </w:rPr>
+              <w:tab/>
+            </w:r>
+            <w:r>
+              <w:rPr>
+                <w:rStyle w:val="Collegamentoipertestuale"/>
+                <w:noProof/>
+                <w:lang w:val="en-US"/>
+              </w:rPr>
+              <w:t>How it works</w:t>
+            </w:r>
+            <w:r>
+              <w:rPr>
+                <w:noProof/>
+                <w:webHidden/>
+              </w:rPr>
+              <w:tab/>
+            </w:r>
+            <w:r>
+              <w:rPr>
+                <w:noProof/>
+                <w:webHidden/>
+              </w:rPr>
+              <w:fldChar w:fldCharType="begin"/>
+            </w:r>
+            <w:r>
+              <w:rPr>
+                <w:noProof/>
+                <w:webHidden/>
+              </w:rPr>
+              <w:instrText xml:space="preserve"> PAGEREF _Toc160529169 \h </w:instrText>
+            </w:r>
+            <w:r>
+              <w:rPr>
+                <w:noProof/>
+                <w:webHidden/>
+              </w:rPr>
+            </w:r>
+            <w:r>
+              <w:rPr>
+                <w:noProof/>
+                <w:webHidden/>
+              </w:rPr>
+              <w:fldChar w:fldCharType="separate"/>
+            </w:r>
+            <w:r>
+              <w:rPr>
+                <w:noProof/>
+                <w:webHidden/>
+              </w:rPr>
+              <w:t>5</w:t>
+            </w:r>
+            <w:r>
+              <w:rPr>
+                <w:noProof/>
+                <w:webHidden/>
+              </w:rPr>
+              <w:fldChar w:fldCharType="end"/>
+            </w:r>
+          </w:hyperlink>
+        </w:p>
+        <w:p>
           <w:r>
             <w:rPr>
               <w:b/>
@@ -521,7 +645,7 @@
         <w:pStyle w:val="Titolo1"/>
         <w:jc w:val="center"/>
       </w:pPr>
-      <w:bookmarkStart w:id="0" w:name="_Toc160462821"/>
+      <w:bookmarkStart w:id="0" w:name="_Toc160529166"/>
       <w:r>
         <w:lastRenderedPageBreak/>
         <w:t>Contents</w:t>
@@ -704,7 +828,7 @@
         <w:pStyle w:val="Titolo1"/>
         <w:jc w:val="center"/>
       </w:pPr>
-      <w:bookmarkStart w:id="1" w:name="_Toc160462822"/>
+      <w:bookmarkStart w:id="1" w:name="_Toc160529167"/>
       <w:r>
         <w:t>Objectives</w:t>
       </w:r>
@@ -791,7 +915,7 @@
         <w:pStyle w:val="Titolo1"/>
         <w:jc w:val="center"/>
       </w:pPr>
-      <w:bookmarkStart w:id="2" w:name="_Toc160462823"/>
+      <w:bookmarkStart w:id="2" w:name="_Toc160529168"/>
       <w:r>
         <w:t>Program</w:t>
       </w:r>
@@ -1418,13 +1542,7 @@
         <w:rPr>
           <w:lang w:val="en-US"/>
         </w:rPr>
-        <w:t>o Computer Science</w:t>
-      </w:r>
-      <w:r>
-        <w:rPr>
-          <w:lang w:val="en-US"/>
-        </w:rPr>
-        <w:t xml:space="preserve"> (2 credits)</w:t>
+        <w:t>o Computer Science (2 credits)</w:t>
       </w:r>
     </w:p>
     <w:p>
@@ -1870,6 +1988,7 @@
           <w:lang w:val="en-US"/>
         </w:rPr>
       </w:pPr>
+      <w:bookmarkStart w:id="3" w:name="_Toc160529169"/>
       <w:r>
         <w:rPr>
           <w:lang w:val="en-US"/>
@@ -1877,6 +1996,7 @@
         <w:lastRenderedPageBreak/>
         <w:t>How it works</w:t>
       </w:r>
+      <w:bookmarkEnd w:id="3"/>
     </w:p>
     <w:p>
       <w:pPr>
@@ -3948,6 +4068,8 @@
     <w:rsidRoot w:val="00C03804"/>
     <w:rsid w:val="003234B9"/>
     <w:rsid w:val="00C03804"/>
+    <w:rsid w:val="00C95755"/>
+    <w:rsid w:val="00EB1702"/>
   </w:rsids>
   <m:mathPr>
     <m:mathFont m:val="Cambria Math"/>

</xml_diff>